<commit_message>
Revert "Merge branch 'pr/52'"
This reverts commit e39de6252a298bc8a987018a2a6b27c1bc935423, reversing
changes made to 3777df4832d764dbeae215bbb22c68da80413684.
</commit_message>
<xml_diff>
--- a/docpac_01010922/docpac_01010922.docx
+++ b/docpac_01010922/docpac_01010922.docx
@@ -1,6 +1,6 @@
 
 <file path=word/document.xml><?xml version="1.0" encoding="utf-8"?>
-<w:document xmlns:wpc="http://schemas.microsoft.com/office/word/2010/wordprocessingCanvas" xmlns:cx="http://schemas.microsoft.com/office/drawing/2014/chartex" xmlns:cx1="http://schemas.microsoft.com/office/drawing/2015/9/8/chartex" xmlns:cx2="http://schemas.microsoft.com/office/drawing/2015/10/21/chartex" xmlns:cx3="http://schemas.microsoft.com/office/drawing/2016/5/9/chartex" xmlns:cx4="http://schemas.microsoft.com/office/drawing/2016/5/10/chartex" xmlns:cx5="http://schemas.microsoft.com/office/drawing/2016/5/11/chartex" xmlns:cx6="http://schemas.microsoft.com/office/drawing/2016/5/12/chartex" xmlns:cx7="http://schemas.microsoft.com/office/drawing/2016/5/13/chartex" xmlns:cx8="http://schemas.microsoft.com/office/drawing/2016/5/14/chartex" xmlns:mc="http://schemas.openxmlformats.org/markup-compatibility/2006" xmlns:aink="http://schemas.microsoft.com/office/drawing/2016/ink" xmlns:am3d="http://schemas.microsoft.com/office/drawing/2017/model3d" xmlns:o="urn:schemas-microsoft-com:office:office" xmlns:oel="http://schemas.microsoft.com/office/2019/extlst" xmlns:r="http://schemas.openxmlformats.org/officeDocument/2006/relationships" xmlns:m="http://schemas.openxmlformats.org/officeDocument/2006/math" xmlns:v="urn:schemas-microsoft-com:vml" xmlns:wp14="http://schemas.microsoft.com/office/word/2010/wordprocessingDrawing" xmlns:wp="http://schemas.openxmlformats.org/drawingml/2006/wordprocessingDrawing" xmlns:w10="urn:schemas-microsoft-com:office:word" xmlns:w="http://schemas.openxmlformats.org/wordprocessingml/2006/main" xmlns:w14="http://schemas.microsoft.com/office/word/2010/wordml" xmlns:w15="http://schemas.microsoft.com/office/word/2012/wordml" xmlns:w16cex="http://schemas.microsoft.com/office/word/2018/wordml/cex" xmlns:w16cid="http://schemas.microsoft.com/office/word/2016/wordml/cid" xmlns:w16="http://schemas.microsoft.com/office/word/2018/wordml" xmlns:w16sdtdh="http://schemas.microsoft.com/office/word/2020/wordml/sdtdatahash" xmlns:w16se="http://schemas.microsoft.com/office/word/2015/wordml/symex" xmlns:wpg="http://schemas.microsoft.com/office/word/2010/wordprocessingGroup" xmlns:wpi="http://schemas.microsoft.com/office/word/2010/wordprocessingInk" xmlns:wne="http://schemas.microsoft.com/office/word/2006/wordml" xmlns:wps="http://schemas.microsoft.com/office/word/2010/wordprocessingShape" mc:Ignorable="w14 w15 w16se w16cid w16 w16cex w16sdtdh wp14">
+<w:document xmlns:wpc="http://schemas.microsoft.com/office/word/2010/wordprocessingCanvas" xmlns:cx="http://schemas.microsoft.com/office/drawing/2014/chartex" xmlns:cx1="http://schemas.microsoft.com/office/drawing/2015/9/8/chartex" xmlns:cx2="http://schemas.microsoft.com/office/drawing/2015/10/21/chartex" xmlns:cx3="http://schemas.microsoft.com/office/drawing/2016/5/9/chartex" xmlns:cx4="http://schemas.microsoft.com/office/drawing/2016/5/10/chartex" xmlns:cx5="http://schemas.microsoft.com/office/drawing/2016/5/11/chartex" xmlns:cx6="http://schemas.microsoft.com/office/drawing/2016/5/12/chartex" xmlns:cx7="http://schemas.microsoft.com/office/drawing/2016/5/13/chartex" xmlns:cx8="http://schemas.microsoft.com/office/drawing/2016/5/14/chartex" xmlns:mc="http://schemas.openxmlformats.org/markup-compatibility/2006" xmlns:aink="http://schemas.microsoft.com/office/drawing/2016/ink" xmlns:am3d="http://schemas.microsoft.com/office/drawing/2017/model3d" xmlns:o="urn:schemas-microsoft-com:office:office" xmlns:r="http://schemas.openxmlformats.org/officeDocument/2006/relationships" xmlns:m="http://schemas.openxmlformats.org/officeDocument/2006/math" xmlns:v="urn:schemas-microsoft-com:vml" xmlns:wp14="http://schemas.microsoft.com/office/word/2010/wordprocessingDrawing" xmlns:wp="http://schemas.openxmlformats.org/drawingml/2006/wordprocessingDrawing" xmlns:w10="urn:schemas-microsoft-com:office:word" xmlns:w="http://schemas.openxmlformats.org/wordprocessingml/2006/main" xmlns:w14="http://schemas.microsoft.com/office/word/2010/wordml" xmlns:w15="http://schemas.microsoft.com/office/word/2012/wordml" xmlns:w16cid="http://schemas.microsoft.com/office/word/2016/wordml/cid" xmlns:w16se="http://schemas.microsoft.com/office/word/2015/wordml/symex" xmlns:wpg="http://schemas.microsoft.com/office/word/2010/wordprocessingGroup" xmlns:wpi="http://schemas.microsoft.com/office/word/2010/wordprocessingInk" xmlns:wne="http://schemas.microsoft.com/office/word/2006/wordml" xmlns:wps="http://schemas.microsoft.com/office/word/2010/wordprocessingShape" mc:Ignorable="w14 w15 w16se w16cid wp14">
   <w:body>
     <w:p>
       <w:pPr>
@@ -570,6 +570,12 @@
               </w:rPr>
               <w:t>Required Documentation</w:t>
             </w:r>
+            <w:r>
+              <w:rPr>
+                <w:rFonts w:ascii="Abadi" w:hAnsi="Abadi"/>
+              </w:rPr>
+              <w:t>:</w:t>
+            </w:r>
           </w:p>
           <w:p>
             <w:pPr>
@@ -578,13 +584,6 @@
                 <w:ilvl w:val="0"/>
                 <w:numId w:val="32"/>
               </w:numPr>
-              <w:pBdr>
-                <w:top w:val="nil"/>
-                <w:left w:val="nil"/>
-                <w:bottom w:val="nil"/>
-                <w:right w:val="nil"/>
-                <w:between w:val="nil"/>
-              </w:pBdr>
               <w:ind w:right="150"/>
               <w:jc w:val="both"/>
               <w:rPr>
@@ -594,9 +593,8 @@
             <w:r>
               <w:rPr>
                 <w:rFonts w:ascii="Abadi" w:hAnsi="Abadi"/>
-                <w:noProof/>
-              </w:rPr>
-              <w:t>Letter of Recommendation</w:t>
+              </w:rPr>
+              <w:t>Junior Developer Inter Training</w:t>
             </w:r>
           </w:p>
           <w:p>
@@ -606,13 +604,6 @@
                 <w:ilvl w:val="0"/>
                 <w:numId w:val="32"/>
               </w:numPr>
-              <w:pBdr>
-                <w:top w:val="nil"/>
-                <w:left w:val="nil"/>
-                <w:bottom w:val="nil"/>
-                <w:right w:val="nil"/>
-                <w:between w:val="nil"/>
-              </w:pBdr>
               <w:ind w:right="150"/>
               <w:jc w:val="both"/>
               <w:rPr>
@@ -623,7 +614,7 @@
               <w:rPr>
                 <w:rFonts w:ascii="Abadi" w:hAnsi="Abadi"/>
               </w:rPr>
-              <w:t>Links to project code/documentation</w:t>
+              <w:t>[P] [J] Random Card Generator</w:t>
             </w:r>
           </w:p>
           <w:p>
@@ -633,13 +624,6 @@
                 <w:ilvl w:val="0"/>
                 <w:numId w:val="32"/>
               </w:numPr>
-              <w:pBdr>
-                <w:top w:val="nil"/>
-                <w:left w:val="nil"/>
-                <w:bottom w:val="nil"/>
-                <w:right w:val="nil"/>
-                <w:between w:val="nil"/>
-              </w:pBdr>
               <w:ind w:right="150"/>
               <w:jc w:val="both"/>
               <w:rPr>
@@ -650,7 +634,7 @@
               <w:rPr>
                 <w:rFonts w:ascii="Abadi" w:hAnsi="Abadi"/>
               </w:rPr>
-              <w:t>DocPac Binder</w:t>
+              <w:t>[S] Task List Assessment</w:t>
             </w:r>
           </w:p>
           <w:p>
@@ -660,13 +644,6 @@
                 <w:ilvl w:val="0"/>
                 <w:numId w:val="32"/>
               </w:numPr>
-              <w:pBdr>
-                <w:top w:val="nil"/>
-                <w:left w:val="nil"/>
-                <w:bottom w:val="nil"/>
-                <w:right w:val="nil"/>
-                <w:between w:val="nil"/>
-              </w:pBdr>
               <w:ind w:right="150"/>
               <w:jc w:val="both"/>
               <w:rPr>
@@ -677,7 +654,28 @@
               <w:rPr>
                 <w:rFonts w:ascii="Abadi" w:hAnsi="Abadi"/>
               </w:rPr>
-              <w:t>Reflection (pg. 3)</w:t>
+              <w:t>Reflection</w:t>
+            </w:r>
+            <w:bookmarkStart w:id="0" w:name="_GoBack"/>
+            <w:bookmarkEnd w:id="0"/>
+          </w:p>
+          <w:p>
+            <w:pPr>
+              <w:numPr>
+                <w:ilvl w:val="0"/>
+                <w:numId w:val="32"/>
+              </w:numPr>
+              <w:spacing w:before="100" w:beforeAutospacing="1" w:after="100" w:afterAutospacing="1"/>
+              <w:rPr>
+                <w:rFonts w:ascii="Times New Roman" w:eastAsia="Times New Roman" w:hAnsi="Times New Roman" w:cs="Times New Roman"/>
+                <w:lang w:eastAsia="en-US"/>
+              </w:rPr>
+            </w:pPr>
+            <w:r>
+              <w:rPr>
+                <w:rFonts w:ascii="Abadi" w:hAnsi="Abadi"/>
+              </w:rPr>
+              <w:t>Signed Syllabus</w:t>
             </w:r>
           </w:p>
         </w:tc>
@@ -1833,21 +1831,7 @@
         <w:rPr>
           <w:rFonts w:ascii="Abadi" w:hAnsi="Abadi"/>
         </w:rPr>
-        <w:t xml:space="preserve">Print our your own </w:t>
-      </w:r>
-      <w:proofErr w:type="gramStart"/>
-      <w:r>
-        <w:rPr>
-          <w:rFonts w:ascii="Abadi" w:hAnsi="Abadi"/>
-        </w:rPr>
-        <w:t>DocPac, and</w:t>
-      </w:r>
-      <w:proofErr w:type="gramEnd"/>
-      <w:r>
-        <w:rPr>
-          <w:rFonts w:ascii="Abadi" w:hAnsi="Abadi"/>
-        </w:rPr>
-        <w:t xml:space="preserve"> have the Junior Developer </w:t>
+        <w:t xml:space="preserve">Print our your own DocPac, and have the Junior Developer </w:t>
       </w:r>
       <w:r>
         <w:rPr>
@@ -1986,21 +1970,7 @@
         <w:rPr>
           <w:rFonts w:ascii="Abadi" w:hAnsi="Abadi"/>
         </w:rPr>
-        <w:t xml:space="preserve">Work with a Senior Developer to complete </w:t>
-      </w:r>
-      <w:proofErr w:type="gramStart"/>
-      <w:r>
-        <w:rPr>
-          <w:rFonts w:ascii="Abadi" w:hAnsi="Abadi"/>
-        </w:rPr>
-        <w:t>all of</w:t>
-      </w:r>
-      <w:proofErr w:type="gramEnd"/>
-      <w:r>
-        <w:rPr>
-          <w:rFonts w:ascii="Abadi" w:hAnsi="Abadi"/>
-        </w:rPr>
-        <w:t xml:space="preserve"> the </w:t>
+        <w:t xml:space="preserve">Work with a Senior Developer to complete all of the </w:t>
       </w:r>
       <w:r>
         <w:rPr>
@@ -3821,21 +3791,7 @@
               <w:rPr>
                 <w:rFonts w:ascii="Abadi" w:hAnsi="Abadi"/>
               </w:rPr>
-              <w:t xml:space="preserve"> </w:t>
-            </w:r>
-            <w:proofErr w:type="gramStart"/>
-            <w:r>
-              <w:rPr>
-                <w:rFonts w:ascii="Abadi" w:hAnsi="Abadi"/>
-              </w:rPr>
-              <w:t>made</w:t>
-            </w:r>
-            <w:proofErr w:type="gramEnd"/>
-            <w:r>
-              <w:rPr>
-                <w:rFonts w:ascii="Abadi" w:hAnsi="Abadi"/>
-              </w:rPr>
-              <w:t xml:space="preserve"> no mistakes</w:t>
+              <w:t xml:space="preserve"> made no mistakes</w:t>
             </w:r>
             <w:r>
               <w:rPr>
@@ -4120,21 +4076,7 @@
               <w:rPr>
                 <w:rFonts w:ascii="Abadi" w:hAnsi="Abadi"/>
               </w:rPr>
-              <w:t xml:space="preserve"> </w:t>
-            </w:r>
-            <w:proofErr w:type="gramStart"/>
-            <w:r>
-              <w:rPr>
-                <w:rFonts w:ascii="Abadi" w:hAnsi="Abadi"/>
-              </w:rPr>
-              <w:t>Serious</w:t>
-            </w:r>
-            <w:proofErr w:type="gramEnd"/>
-            <w:r>
-              <w:rPr>
-                <w:rFonts w:ascii="Abadi" w:hAnsi="Abadi"/>
-              </w:rPr>
-              <w:t xml:space="preserve"> need of remediation.</w:t>
+              <w:t xml:space="preserve"> Serious need of remediation.</w:t>
             </w:r>
           </w:p>
         </w:tc>
@@ -4637,7 +4579,7 @@
 </file>
 
 <file path=word/endnotes.xml><?xml version="1.0" encoding="utf-8"?>
-<w:endnotes xmlns:wpc="http://schemas.microsoft.com/office/word/2010/wordprocessingCanvas" xmlns:cx="http://schemas.microsoft.com/office/drawing/2014/chartex" xmlns:cx1="http://schemas.microsoft.com/office/drawing/2015/9/8/chartex" xmlns:cx2="http://schemas.microsoft.com/office/drawing/2015/10/21/chartex" xmlns:cx3="http://schemas.microsoft.com/office/drawing/2016/5/9/chartex" xmlns:cx4="http://schemas.microsoft.com/office/drawing/2016/5/10/chartex" xmlns:cx5="http://schemas.microsoft.com/office/drawing/2016/5/11/chartex" xmlns:cx6="http://schemas.microsoft.com/office/drawing/2016/5/12/chartex" xmlns:cx7="http://schemas.microsoft.com/office/drawing/2016/5/13/chartex" xmlns:cx8="http://schemas.microsoft.com/office/drawing/2016/5/14/chartex" xmlns:mc="http://schemas.openxmlformats.org/markup-compatibility/2006" xmlns:aink="http://schemas.microsoft.com/office/drawing/2016/ink" xmlns:am3d="http://schemas.microsoft.com/office/drawing/2017/model3d" xmlns:o="urn:schemas-microsoft-com:office:office" xmlns:oel="http://schemas.microsoft.com/office/2019/extlst" xmlns:r="http://schemas.openxmlformats.org/officeDocument/2006/relationships" xmlns:m="http://schemas.openxmlformats.org/officeDocument/2006/math" xmlns:v="urn:schemas-microsoft-com:vml" xmlns:wp14="http://schemas.microsoft.com/office/word/2010/wordprocessingDrawing" xmlns:wp="http://schemas.openxmlformats.org/drawingml/2006/wordprocessingDrawing" xmlns:w10="urn:schemas-microsoft-com:office:word" xmlns:w="http://schemas.openxmlformats.org/wordprocessingml/2006/main" xmlns:w14="http://schemas.microsoft.com/office/word/2010/wordml" xmlns:w15="http://schemas.microsoft.com/office/word/2012/wordml" xmlns:w16cex="http://schemas.microsoft.com/office/word/2018/wordml/cex" xmlns:w16cid="http://schemas.microsoft.com/office/word/2016/wordml/cid" xmlns:w16="http://schemas.microsoft.com/office/word/2018/wordml" xmlns:w16sdtdh="http://schemas.microsoft.com/office/word/2020/wordml/sdtdatahash" xmlns:w16se="http://schemas.microsoft.com/office/word/2015/wordml/symex" xmlns:wpg="http://schemas.microsoft.com/office/word/2010/wordprocessingGroup" xmlns:wpi="http://schemas.microsoft.com/office/word/2010/wordprocessingInk" xmlns:wne="http://schemas.microsoft.com/office/word/2006/wordml" xmlns:wps="http://schemas.microsoft.com/office/word/2010/wordprocessingShape" mc:Ignorable="w14 w15 w16se w16cid w16 w16cex w16sdtdh wp14">
+<w:endnotes xmlns:wpc="http://schemas.microsoft.com/office/word/2010/wordprocessingCanvas" xmlns:cx="http://schemas.microsoft.com/office/drawing/2014/chartex" xmlns:cx1="http://schemas.microsoft.com/office/drawing/2015/9/8/chartex" xmlns:cx2="http://schemas.microsoft.com/office/drawing/2015/10/21/chartex" xmlns:cx3="http://schemas.microsoft.com/office/drawing/2016/5/9/chartex" xmlns:cx4="http://schemas.microsoft.com/office/drawing/2016/5/10/chartex" xmlns:cx5="http://schemas.microsoft.com/office/drawing/2016/5/11/chartex" xmlns:cx6="http://schemas.microsoft.com/office/drawing/2016/5/12/chartex" xmlns:cx7="http://schemas.microsoft.com/office/drawing/2016/5/13/chartex" xmlns:cx8="http://schemas.microsoft.com/office/drawing/2016/5/14/chartex" xmlns:mc="http://schemas.openxmlformats.org/markup-compatibility/2006" xmlns:aink="http://schemas.microsoft.com/office/drawing/2016/ink" xmlns:am3d="http://schemas.microsoft.com/office/drawing/2017/model3d" xmlns:o="urn:schemas-microsoft-com:office:office" xmlns:r="http://schemas.openxmlformats.org/officeDocument/2006/relationships" xmlns:m="http://schemas.openxmlformats.org/officeDocument/2006/math" xmlns:v="urn:schemas-microsoft-com:vml" xmlns:wp14="http://schemas.microsoft.com/office/word/2010/wordprocessingDrawing" xmlns:wp="http://schemas.openxmlformats.org/drawingml/2006/wordprocessingDrawing" xmlns:w10="urn:schemas-microsoft-com:office:word" xmlns:w="http://schemas.openxmlformats.org/wordprocessingml/2006/main" xmlns:w14="http://schemas.microsoft.com/office/word/2010/wordml" xmlns:w15="http://schemas.microsoft.com/office/word/2012/wordml" xmlns:w16cid="http://schemas.microsoft.com/office/word/2016/wordml/cid" xmlns:w16se="http://schemas.microsoft.com/office/word/2015/wordml/symex" xmlns:wpg="http://schemas.microsoft.com/office/word/2010/wordprocessingGroup" xmlns:wpi="http://schemas.microsoft.com/office/word/2010/wordprocessingInk" xmlns:wne="http://schemas.microsoft.com/office/word/2006/wordml" xmlns:wps="http://schemas.microsoft.com/office/word/2010/wordprocessingShape" mc:Ignorable="w14 w15 w16se w16cid wp14">
   <w:endnote w:type="separator" w:id="-1">
     <w:p>
       <w:pPr>
@@ -4669,7 +4611,7 @@
 </file>
 
 <file path=word/footer1.xml><?xml version="1.0" encoding="utf-8"?>
-<w:ftr xmlns:wpc="http://schemas.microsoft.com/office/word/2010/wordprocessingCanvas" xmlns:cx="http://schemas.microsoft.com/office/drawing/2014/chartex" xmlns:cx1="http://schemas.microsoft.com/office/drawing/2015/9/8/chartex" xmlns:cx2="http://schemas.microsoft.com/office/drawing/2015/10/21/chartex" xmlns:cx3="http://schemas.microsoft.com/office/drawing/2016/5/9/chartex" xmlns:cx4="http://schemas.microsoft.com/office/drawing/2016/5/10/chartex" xmlns:cx5="http://schemas.microsoft.com/office/drawing/2016/5/11/chartex" xmlns:cx6="http://schemas.microsoft.com/office/drawing/2016/5/12/chartex" xmlns:cx7="http://schemas.microsoft.com/office/drawing/2016/5/13/chartex" xmlns:cx8="http://schemas.microsoft.com/office/drawing/2016/5/14/chartex" xmlns:mc="http://schemas.openxmlformats.org/markup-compatibility/2006" xmlns:aink="http://schemas.microsoft.com/office/drawing/2016/ink" xmlns:am3d="http://schemas.microsoft.com/office/drawing/2017/model3d" xmlns:o="urn:schemas-microsoft-com:office:office" xmlns:oel="http://schemas.microsoft.com/office/2019/extlst" xmlns:r="http://schemas.openxmlformats.org/officeDocument/2006/relationships" xmlns:m="http://schemas.openxmlformats.org/officeDocument/2006/math" xmlns:v="urn:schemas-microsoft-com:vml" xmlns:wp14="http://schemas.microsoft.com/office/word/2010/wordprocessingDrawing" xmlns:wp="http://schemas.openxmlformats.org/drawingml/2006/wordprocessingDrawing" xmlns:w10="urn:schemas-microsoft-com:office:word" xmlns:w="http://schemas.openxmlformats.org/wordprocessingml/2006/main" xmlns:w14="http://schemas.microsoft.com/office/word/2010/wordml" xmlns:w15="http://schemas.microsoft.com/office/word/2012/wordml" xmlns:w16cex="http://schemas.microsoft.com/office/word/2018/wordml/cex" xmlns:w16cid="http://schemas.microsoft.com/office/word/2016/wordml/cid" xmlns:w16="http://schemas.microsoft.com/office/word/2018/wordml" xmlns:w16sdtdh="http://schemas.microsoft.com/office/word/2020/wordml/sdtdatahash" xmlns:w16se="http://schemas.microsoft.com/office/word/2015/wordml/symex" xmlns:wpg="http://schemas.microsoft.com/office/word/2010/wordprocessingGroup" xmlns:wpi="http://schemas.microsoft.com/office/word/2010/wordprocessingInk" xmlns:wne="http://schemas.microsoft.com/office/word/2006/wordml" xmlns:wps="http://schemas.microsoft.com/office/word/2010/wordprocessingShape" mc:Ignorable="w14 w15 w16se w16cid w16 w16cex w16sdtdh wp14">
+<w:ftr xmlns:wpc="http://schemas.microsoft.com/office/word/2010/wordprocessingCanvas" xmlns:cx="http://schemas.microsoft.com/office/drawing/2014/chartex" xmlns:cx1="http://schemas.microsoft.com/office/drawing/2015/9/8/chartex" xmlns:cx2="http://schemas.microsoft.com/office/drawing/2015/10/21/chartex" xmlns:cx3="http://schemas.microsoft.com/office/drawing/2016/5/9/chartex" xmlns:cx4="http://schemas.microsoft.com/office/drawing/2016/5/10/chartex" xmlns:cx5="http://schemas.microsoft.com/office/drawing/2016/5/11/chartex" xmlns:cx6="http://schemas.microsoft.com/office/drawing/2016/5/12/chartex" xmlns:cx7="http://schemas.microsoft.com/office/drawing/2016/5/13/chartex" xmlns:cx8="http://schemas.microsoft.com/office/drawing/2016/5/14/chartex" xmlns:mc="http://schemas.openxmlformats.org/markup-compatibility/2006" xmlns:aink="http://schemas.microsoft.com/office/drawing/2016/ink" xmlns:am3d="http://schemas.microsoft.com/office/drawing/2017/model3d" xmlns:o="urn:schemas-microsoft-com:office:office" xmlns:r="http://schemas.openxmlformats.org/officeDocument/2006/relationships" xmlns:m="http://schemas.openxmlformats.org/officeDocument/2006/math" xmlns:v="urn:schemas-microsoft-com:vml" xmlns:wp14="http://schemas.microsoft.com/office/word/2010/wordprocessingDrawing" xmlns:wp="http://schemas.openxmlformats.org/drawingml/2006/wordprocessingDrawing" xmlns:w10="urn:schemas-microsoft-com:office:word" xmlns:w="http://schemas.openxmlformats.org/wordprocessingml/2006/main" xmlns:w14="http://schemas.microsoft.com/office/word/2010/wordml" xmlns:w15="http://schemas.microsoft.com/office/word/2012/wordml" xmlns:w16cid="http://schemas.microsoft.com/office/word/2016/wordml/cid" xmlns:w16se="http://schemas.microsoft.com/office/word/2015/wordml/symex" xmlns:wpg="http://schemas.microsoft.com/office/word/2010/wordprocessingGroup" xmlns:wpi="http://schemas.microsoft.com/office/word/2010/wordprocessingInk" xmlns:wne="http://schemas.microsoft.com/office/word/2006/wordml" xmlns:wps="http://schemas.microsoft.com/office/word/2010/wordprocessingShape" mc:Ignorable="w14 w15 w16se w16cid wp14">
   <w:p>
     <w:pPr>
       <w:widowControl w:val="0"/>
@@ -4985,7 +4927,7 @@
 </file>
 
 <file path=word/footnotes.xml><?xml version="1.0" encoding="utf-8"?>
-<w:footnotes xmlns:wpc="http://schemas.microsoft.com/office/word/2010/wordprocessingCanvas" xmlns:cx="http://schemas.microsoft.com/office/drawing/2014/chartex" xmlns:cx1="http://schemas.microsoft.com/office/drawing/2015/9/8/chartex" xmlns:cx2="http://schemas.microsoft.com/office/drawing/2015/10/21/chartex" xmlns:cx3="http://schemas.microsoft.com/office/drawing/2016/5/9/chartex" xmlns:cx4="http://schemas.microsoft.com/office/drawing/2016/5/10/chartex" xmlns:cx5="http://schemas.microsoft.com/office/drawing/2016/5/11/chartex" xmlns:cx6="http://schemas.microsoft.com/office/drawing/2016/5/12/chartex" xmlns:cx7="http://schemas.microsoft.com/office/drawing/2016/5/13/chartex" xmlns:cx8="http://schemas.microsoft.com/office/drawing/2016/5/14/chartex" xmlns:mc="http://schemas.openxmlformats.org/markup-compatibility/2006" xmlns:aink="http://schemas.microsoft.com/office/drawing/2016/ink" xmlns:am3d="http://schemas.microsoft.com/office/drawing/2017/model3d" xmlns:o="urn:schemas-microsoft-com:office:office" xmlns:oel="http://schemas.microsoft.com/office/2019/extlst" xmlns:r="http://schemas.openxmlformats.org/officeDocument/2006/relationships" xmlns:m="http://schemas.openxmlformats.org/officeDocument/2006/math" xmlns:v="urn:schemas-microsoft-com:vml" xmlns:wp14="http://schemas.microsoft.com/office/word/2010/wordprocessingDrawing" xmlns:wp="http://schemas.openxmlformats.org/drawingml/2006/wordprocessingDrawing" xmlns:w10="urn:schemas-microsoft-com:office:word" xmlns:w="http://schemas.openxmlformats.org/wordprocessingml/2006/main" xmlns:w14="http://schemas.microsoft.com/office/word/2010/wordml" xmlns:w15="http://schemas.microsoft.com/office/word/2012/wordml" xmlns:w16cex="http://schemas.microsoft.com/office/word/2018/wordml/cex" xmlns:w16cid="http://schemas.microsoft.com/office/word/2016/wordml/cid" xmlns:w16="http://schemas.microsoft.com/office/word/2018/wordml" xmlns:w16sdtdh="http://schemas.microsoft.com/office/word/2020/wordml/sdtdatahash" xmlns:w16se="http://schemas.microsoft.com/office/word/2015/wordml/symex" xmlns:wpg="http://schemas.microsoft.com/office/word/2010/wordprocessingGroup" xmlns:wpi="http://schemas.microsoft.com/office/word/2010/wordprocessingInk" xmlns:wne="http://schemas.microsoft.com/office/word/2006/wordml" xmlns:wps="http://schemas.microsoft.com/office/word/2010/wordprocessingShape" mc:Ignorable="w14 w15 w16se w16cid w16 w16cex w16sdtdh wp14">
+<w:footnotes xmlns:wpc="http://schemas.microsoft.com/office/word/2010/wordprocessingCanvas" xmlns:cx="http://schemas.microsoft.com/office/drawing/2014/chartex" xmlns:cx1="http://schemas.microsoft.com/office/drawing/2015/9/8/chartex" xmlns:cx2="http://schemas.microsoft.com/office/drawing/2015/10/21/chartex" xmlns:cx3="http://schemas.microsoft.com/office/drawing/2016/5/9/chartex" xmlns:cx4="http://schemas.microsoft.com/office/drawing/2016/5/10/chartex" xmlns:cx5="http://schemas.microsoft.com/office/drawing/2016/5/11/chartex" xmlns:cx6="http://schemas.microsoft.com/office/drawing/2016/5/12/chartex" xmlns:cx7="http://schemas.microsoft.com/office/drawing/2016/5/13/chartex" xmlns:cx8="http://schemas.microsoft.com/office/drawing/2016/5/14/chartex" xmlns:mc="http://schemas.openxmlformats.org/markup-compatibility/2006" xmlns:aink="http://schemas.microsoft.com/office/drawing/2016/ink" xmlns:am3d="http://schemas.microsoft.com/office/drawing/2017/model3d" xmlns:o="urn:schemas-microsoft-com:office:office" xmlns:r="http://schemas.openxmlformats.org/officeDocument/2006/relationships" xmlns:m="http://schemas.openxmlformats.org/officeDocument/2006/math" xmlns:v="urn:schemas-microsoft-com:vml" xmlns:wp14="http://schemas.microsoft.com/office/word/2010/wordprocessingDrawing" xmlns:wp="http://schemas.openxmlformats.org/drawingml/2006/wordprocessingDrawing" xmlns:w10="urn:schemas-microsoft-com:office:word" xmlns:w="http://schemas.openxmlformats.org/wordprocessingml/2006/main" xmlns:w14="http://schemas.microsoft.com/office/word/2010/wordml" xmlns:w15="http://schemas.microsoft.com/office/word/2012/wordml" xmlns:w16cid="http://schemas.microsoft.com/office/word/2016/wordml/cid" xmlns:w16se="http://schemas.microsoft.com/office/word/2015/wordml/symex" xmlns:wpg="http://schemas.microsoft.com/office/word/2010/wordprocessingGroup" xmlns:wpi="http://schemas.microsoft.com/office/word/2010/wordprocessingInk" xmlns:wne="http://schemas.microsoft.com/office/word/2006/wordml" xmlns:wps="http://schemas.microsoft.com/office/word/2010/wordprocessingShape" mc:Ignorable="w14 w15 w16se w16cid wp14">
   <w:footnote w:type="separator" w:id="-1">
     <w:p>
       <w:pPr>
@@ -5017,7 +4959,7 @@
 </file>
 
 <file path=word/numbering.xml><?xml version="1.0" encoding="utf-8"?>
-<w:numbering xmlns:wpc="http://schemas.microsoft.com/office/word/2010/wordprocessingCanvas" xmlns:cx="http://schemas.microsoft.com/office/drawing/2014/chartex" xmlns:cx1="http://schemas.microsoft.com/office/drawing/2015/9/8/chartex" xmlns:cx2="http://schemas.microsoft.com/office/drawing/2015/10/21/chartex" xmlns:cx3="http://schemas.microsoft.com/office/drawing/2016/5/9/chartex" xmlns:cx4="http://schemas.microsoft.com/office/drawing/2016/5/10/chartex" xmlns:cx5="http://schemas.microsoft.com/office/drawing/2016/5/11/chartex" xmlns:cx6="http://schemas.microsoft.com/office/drawing/2016/5/12/chartex" xmlns:cx7="http://schemas.microsoft.com/office/drawing/2016/5/13/chartex" xmlns:cx8="http://schemas.microsoft.com/office/drawing/2016/5/14/chartex" xmlns:mc="http://schemas.openxmlformats.org/markup-compatibility/2006" xmlns:aink="http://schemas.microsoft.com/office/drawing/2016/ink" xmlns:am3d="http://schemas.microsoft.com/office/drawing/2017/model3d" xmlns:o="urn:schemas-microsoft-com:office:office" xmlns:oel="http://schemas.microsoft.com/office/2019/extlst" xmlns:r="http://schemas.openxmlformats.org/officeDocument/2006/relationships" xmlns:m="http://schemas.openxmlformats.org/officeDocument/2006/math" xmlns:v="urn:schemas-microsoft-com:vml" xmlns:wp14="http://schemas.microsoft.com/office/word/2010/wordprocessingDrawing" xmlns:wp="http://schemas.openxmlformats.org/drawingml/2006/wordprocessingDrawing" xmlns:w10="urn:schemas-microsoft-com:office:word" xmlns:w="http://schemas.openxmlformats.org/wordprocessingml/2006/main" xmlns:w14="http://schemas.microsoft.com/office/word/2010/wordml" xmlns:w15="http://schemas.microsoft.com/office/word/2012/wordml" xmlns:w16cex="http://schemas.microsoft.com/office/word/2018/wordml/cex" xmlns:w16cid="http://schemas.microsoft.com/office/word/2016/wordml/cid" xmlns:w16="http://schemas.microsoft.com/office/word/2018/wordml" xmlns:w16sdtdh="http://schemas.microsoft.com/office/word/2020/wordml/sdtdatahash" xmlns:w16se="http://schemas.microsoft.com/office/word/2015/wordml/symex" xmlns:wpg="http://schemas.microsoft.com/office/word/2010/wordprocessingGroup" xmlns:wpi="http://schemas.microsoft.com/office/word/2010/wordprocessingInk" xmlns:wne="http://schemas.microsoft.com/office/word/2006/wordml" xmlns:wps="http://schemas.microsoft.com/office/word/2010/wordprocessingShape" mc:Ignorable="w14 w15 w16se w16cid w16 w16cex w16sdtdh wp14">
+<w:numbering xmlns:wpc="http://schemas.microsoft.com/office/word/2010/wordprocessingCanvas" xmlns:cx="http://schemas.microsoft.com/office/drawing/2014/chartex" xmlns:cx1="http://schemas.microsoft.com/office/drawing/2015/9/8/chartex" xmlns:cx2="http://schemas.microsoft.com/office/drawing/2015/10/21/chartex" xmlns:cx3="http://schemas.microsoft.com/office/drawing/2016/5/9/chartex" xmlns:cx4="http://schemas.microsoft.com/office/drawing/2016/5/10/chartex" xmlns:cx5="http://schemas.microsoft.com/office/drawing/2016/5/11/chartex" xmlns:cx6="http://schemas.microsoft.com/office/drawing/2016/5/12/chartex" xmlns:cx7="http://schemas.microsoft.com/office/drawing/2016/5/13/chartex" xmlns:cx8="http://schemas.microsoft.com/office/drawing/2016/5/14/chartex" xmlns:mc="http://schemas.openxmlformats.org/markup-compatibility/2006" xmlns:aink="http://schemas.microsoft.com/office/drawing/2016/ink" xmlns:am3d="http://schemas.microsoft.com/office/drawing/2017/model3d" xmlns:o="urn:schemas-microsoft-com:office:office" xmlns:r="http://schemas.openxmlformats.org/officeDocument/2006/relationships" xmlns:m="http://schemas.openxmlformats.org/officeDocument/2006/math" xmlns:v="urn:schemas-microsoft-com:vml" xmlns:wp14="http://schemas.microsoft.com/office/word/2010/wordprocessingDrawing" xmlns:wp="http://schemas.openxmlformats.org/drawingml/2006/wordprocessingDrawing" xmlns:w10="urn:schemas-microsoft-com:office:word" xmlns:w="http://schemas.openxmlformats.org/wordprocessingml/2006/main" xmlns:w14="http://schemas.microsoft.com/office/word/2010/wordml" xmlns:w15="http://schemas.microsoft.com/office/word/2012/wordml" xmlns:w16cid="http://schemas.microsoft.com/office/word/2016/wordml/cid" xmlns:w16se="http://schemas.microsoft.com/office/word/2015/wordml/symex" xmlns:wpg="http://schemas.microsoft.com/office/word/2010/wordprocessingGroup" xmlns:wpi="http://schemas.microsoft.com/office/word/2010/wordprocessingInk" xmlns:wne="http://schemas.microsoft.com/office/word/2006/wordml" xmlns:wps="http://schemas.microsoft.com/office/word/2010/wordprocessingShape" mc:Ignorable="w14 w15 w16se w16cid wp14">
   <w:numPicBullet w:numPicBulletId="0">
     <w:pict>
       <v:shapetype id="_x0000_t75" coordsize="21600,21600" o:spt="75" o:preferrelative="t" path="m@4@5l@4@11@9@11@9@5xe" filled="f" stroked="f">
@@ -5039,28 +4981,28 @@
         <v:path o:extrusionok="f" gradientshapeok="t" o:connecttype="rect"/>
         <o:lock v:ext="edit" aspectratio="t"/>
       </v:shapetype>
-      <v:shape id="_x0000_i1026" type="#_x0000_t75" alt="Pencil Svg Png Icon Free Download (#376363 ..." style="width:690.75pt;height:734.25pt;visibility:visible;mso-wrap-style:square" o:bullet="t">
+      <v:shape id="_x0000_i1086" type="#_x0000_t75" alt="Pencil Svg Png Icon Free Download (#376363 ..." style="width:691.2pt;height:734.4pt;visibility:visible;mso-wrap-style:square" o:bullet="t">
         <v:imagedata r:id="rId1" o:title="Pencil Svg Png Icon Free Download (#376363 "/>
       </v:shape>
     </w:pict>
   </w:numPicBullet>
   <w:numPicBullet w:numPicBulletId="1">
     <w:pict>
-      <v:shape id="_x0000_i1027" type="#_x0000_t75" alt="Eye Icon - Free Download at Icons8" style="width:1202.25pt;height:1202.25pt;visibility:visible;mso-wrap-style:square" o:bullet="t">
+      <v:shape id="_x0000_i1087" type="#_x0000_t75" alt="Eye Icon - Free Download at Icons8" style="width:1202.7pt;height:1202.7pt;visibility:visible;mso-wrap-style:square" o:bullet="t">
         <v:imagedata r:id="rId2" o:title="Eye Icon - Free Download at Icons8"/>
       </v:shape>
     </w:pict>
   </w:numPicBullet>
   <w:numPicBullet w:numPicBulletId="2">
     <w:pict>
-      <v:shape id="_x0000_i1028" type="#_x0000_t75" alt="Download from cloud" style="width:36.75pt;height:36.75pt;visibility:visible;mso-wrap-style:square" o:bullet="t">
+      <v:shape id="_x0000_i1088" type="#_x0000_t75" alt="Download from cloud" style="width:36.85pt;height:36.85pt;visibility:visible;mso-wrap-style:square" o:bullet="t">
         <v:imagedata r:id="rId3" o:title="Download from cloud"/>
       </v:shape>
     </w:pict>
   </w:numPicBullet>
   <w:numPicBullet w:numPicBulletId="3">
     <w:pict>
-      <v:shape id="_x0000_i1029" type="#_x0000_t75" style="width:165.75pt;height:165.75pt;visibility:visible;mso-wrap-style:square" o:bullet="t">
+      <v:shape id="_x0000_i1089" type="#_x0000_t75" style="width:165.9pt;height:165.9pt;visibility:visible;mso-wrap-style:square" o:bullet="t">
         <v:imagedata r:id="rId4" o:title="6867D38F"/>
       </v:shape>
     </w:pict>
@@ -5461,6 +5403,119 @@
     </w:lvl>
   </w:abstractNum>
   <w:abstractNum w:abstractNumId="4" w15:restartNumberingAfterBreak="0">
+    <w:nsid w:val="0B1678C0"/>
+    <w:multiLevelType w:val="multilevel"/>
+    <w:tmpl w:val="53BE3524"/>
+    <w:lvl w:ilvl="0">
+      <w:start w:val="1"/>
+      <w:numFmt w:val="decimal"/>
+      <w:lvlText w:val="%1."/>
+      <w:lvlJc w:val="left"/>
+      <w:pPr>
+        <w:tabs>
+          <w:tab w:val="num" w:pos="720"/>
+        </w:tabs>
+        <w:ind w:left="720" w:hanging="360"/>
+      </w:pPr>
+    </w:lvl>
+    <w:lvl w:ilvl="1" w:tentative="1">
+      <w:start w:val="1"/>
+      <w:numFmt w:val="decimal"/>
+      <w:lvlText w:val="%2."/>
+      <w:lvlJc w:val="left"/>
+      <w:pPr>
+        <w:tabs>
+          <w:tab w:val="num" w:pos="1440"/>
+        </w:tabs>
+        <w:ind w:left="1440" w:hanging="360"/>
+      </w:pPr>
+    </w:lvl>
+    <w:lvl w:ilvl="2" w:tentative="1">
+      <w:start w:val="1"/>
+      <w:numFmt w:val="decimal"/>
+      <w:lvlText w:val="%3."/>
+      <w:lvlJc w:val="left"/>
+      <w:pPr>
+        <w:tabs>
+          <w:tab w:val="num" w:pos="2160"/>
+        </w:tabs>
+        <w:ind w:left="2160" w:hanging="360"/>
+      </w:pPr>
+    </w:lvl>
+    <w:lvl w:ilvl="3" w:tentative="1">
+      <w:start w:val="1"/>
+      <w:numFmt w:val="decimal"/>
+      <w:lvlText w:val="%4."/>
+      <w:lvlJc w:val="left"/>
+      <w:pPr>
+        <w:tabs>
+          <w:tab w:val="num" w:pos="2880"/>
+        </w:tabs>
+        <w:ind w:left="2880" w:hanging="360"/>
+      </w:pPr>
+    </w:lvl>
+    <w:lvl w:ilvl="4" w:tentative="1">
+      <w:start w:val="1"/>
+      <w:numFmt w:val="decimal"/>
+      <w:lvlText w:val="%5."/>
+      <w:lvlJc w:val="left"/>
+      <w:pPr>
+        <w:tabs>
+          <w:tab w:val="num" w:pos="3600"/>
+        </w:tabs>
+        <w:ind w:left="3600" w:hanging="360"/>
+      </w:pPr>
+    </w:lvl>
+    <w:lvl w:ilvl="5" w:tentative="1">
+      <w:start w:val="1"/>
+      <w:numFmt w:val="decimal"/>
+      <w:lvlText w:val="%6."/>
+      <w:lvlJc w:val="left"/>
+      <w:pPr>
+        <w:tabs>
+          <w:tab w:val="num" w:pos="4320"/>
+        </w:tabs>
+        <w:ind w:left="4320" w:hanging="360"/>
+      </w:pPr>
+    </w:lvl>
+    <w:lvl w:ilvl="6" w:tentative="1">
+      <w:start w:val="1"/>
+      <w:numFmt w:val="decimal"/>
+      <w:lvlText w:val="%7."/>
+      <w:lvlJc w:val="left"/>
+      <w:pPr>
+        <w:tabs>
+          <w:tab w:val="num" w:pos="5040"/>
+        </w:tabs>
+        <w:ind w:left="5040" w:hanging="360"/>
+      </w:pPr>
+    </w:lvl>
+    <w:lvl w:ilvl="7" w:tentative="1">
+      <w:start w:val="1"/>
+      <w:numFmt w:val="decimal"/>
+      <w:lvlText w:val="%8."/>
+      <w:lvlJc w:val="left"/>
+      <w:pPr>
+        <w:tabs>
+          <w:tab w:val="num" w:pos="5760"/>
+        </w:tabs>
+        <w:ind w:left="5760" w:hanging="360"/>
+      </w:pPr>
+    </w:lvl>
+    <w:lvl w:ilvl="8" w:tentative="1">
+      <w:start w:val="1"/>
+      <w:numFmt w:val="decimal"/>
+      <w:lvlText w:val="%9."/>
+      <w:lvlJc w:val="left"/>
+      <w:pPr>
+        <w:tabs>
+          <w:tab w:val="num" w:pos="6480"/>
+        </w:tabs>
+        <w:ind w:left="6480" w:hanging="360"/>
+      </w:pPr>
+    </w:lvl>
+  </w:abstractNum>
+  <w:abstractNum w:abstractNumId="5" w15:restartNumberingAfterBreak="0">
     <w:nsid w:val="0CE72FD9"/>
     <w:multiLevelType w:val="hybridMultilevel"/>
     <w:tmpl w:val="12B4013E"/>
@@ -5546,7 +5601,7 @@
       </w:pPr>
     </w:lvl>
   </w:abstractNum>
-  <w:abstractNum w:abstractNumId="5" w15:restartNumberingAfterBreak="0">
+  <w:abstractNum w:abstractNumId="6" w15:restartNumberingAfterBreak="0">
     <w:nsid w:val="1BFB1DB9"/>
     <w:multiLevelType w:val="hybridMultilevel"/>
     <w:tmpl w:val="EC64662A"/>
@@ -5687,7 +5742,7 @@
       </w:rPr>
     </w:lvl>
   </w:abstractNum>
-  <w:abstractNum w:abstractNumId="6" w15:restartNumberingAfterBreak="0">
+  <w:abstractNum w:abstractNumId="7" w15:restartNumberingAfterBreak="0">
     <w:nsid w:val="1DD3567C"/>
     <w:multiLevelType w:val="hybridMultilevel"/>
     <w:tmpl w:val="38B4AB48"/>
@@ -5800,7 +5855,7 @@
       </w:rPr>
     </w:lvl>
   </w:abstractNum>
-  <w:abstractNum w:abstractNumId="7" w15:restartNumberingAfterBreak="0">
+  <w:abstractNum w:abstractNumId="8" w15:restartNumberingAfterBreak="0">
     <w:nsid w:val="242966F0"/>
     <w:multiLevelType w:val="hybridMultilevel"/>
     <w:tmpl w:val="9A0C28E8"/>
@@ -5913,7 +5968,7 @@
       </w:rPr>
     </w:lvl>
   </w:abstractNum>
-  <w:abstractNum w:abstractNumId="8" w15:restartNumberingAfterBreak="0">
+  <w:abstractNum w:abstractNumId="9" w15:restartNumberingAfterBreak="0">
     <w:nsid w:val="25463A02"/>
     <w:multiLevelType w:val="hybridMultilevel"/>
     <w:tmpl w:val="5DB6A9B6"/>
@@ -6026,7 +6081,7 @@
       </w:rPr>
     </w:lvl>
   </w:abstractNum>
-  <w:abstractNum w:abstractNumId="9" w15:restartNumberingAfterBreak="0">
+  <w:abstractNum w:abstractNumId="10" w15:restartNumberingAfterBreak="0">
     <w:nsid w:val="25E90EA0"/>
     <w:multiLevelType w:val="hybridMultilevel"/>
     <w:tmpl w:val="8586F07E"/>
@@ -6112,7 +6167,7 @@
       </w:pPr>
     </w:lvl>
   </w:abstractNum>
-  <w:abstractNum w:abstractNumId="10" w15:restartNumberingAfterBreak="0">
+  <w:abstractNum w:abstractNumId="11" w15:restartNumberingAfterBreak="0">
     <w:nsid w:val="273E28FF"/>
     <w:multiLevelType w:val="hybridMultilevel"/>
     <w:tmpl w:val="E2A4607A"/>
@@ -6225,7 +6280,7 @@
       </w:rPr>
     </w:lvl>
   </w:abstractNum>
-  <w:abstractNum w:abstractNumId="11" w15:restartNumberingAfterBreak="0">
+  <w:abstractNum w:abstractNumId="12" w15:restartNumberingAfterBreak="0">
     <w:nsid w:val="289D5338"/>
     <w:multiLevelType w:val="hybridMultilevel"/>
     <w:tmpl w:val="9D6CD376"/>
@@ -6338,7 +6393,7 @@
       </w:rPr>
     </w:lvl>
   </w:abstractNum>
-  <w:abstractNum w:abstractNumId="12" w15:restartNumberingAfterBreak="0">
+  <w:abstractNum w:abstractNumId="13" w15:restartNumberingAfterBreak="0">
     <w:nsid w:val="29717E7A"/>
     <w:multiLevelType w:val="hybridMultilevel"/>
     <w:tmpl w:val="C4A6BAB8"/>
@@ -6451,7 +6506,7 @@
       </w:rPr>
     </w:lvl>
   </w:abstractNum>
-  <w:abstractNum w:abstractNumId="13" w15:restartNumberingAfterBreak="0">
+  <w:abstractNum w:abstractNumId="14" w15:restartNumberingAfterBreak="0">
     <w:nsid w:val="2BE47556"/>
     <w:multiLevelType w:val="multilevel"/>
     <w:tmpl w:val="77125FCC"/>
@@ -6564,7 +6619,7 @@
       </w:rPr>
     </w:lvl>
   </w:abstractNum>
-  <w:abstractNum w:abstractNumId="14" w15:restartNumberingAfterBreak="0">
+  <w:abstractNum w:abstractNumId="15" w15:restartNumberingAfterBreak="0">
     <w:nsid w:val="2D12514B"/>
     <w:multiLevelType w:val="hybridMultilevel"/>
     <w:tmpl w:val="F880FDD4"/>
@@ -6677,7 +6732,7 @@
       </w:rPr>
     </w:lvl>
   </w:abstractNum>
-  <w:abstractNum w:abstractNumId="15" w15:restartNumberingAfterBreak="0">
+  <w:abstractNum w:abstractNumId="16" w15:restartNumberingAfterBreak="0">
     <w:nsid w:val="37086BC3"/>
     <w:multiLevelType w:val="hybridMultilevel"/>
     <w:tmpl w:val="12B4013E"/>
@@ -6763,7 +6818,7 @@
       </w:pPr>
     </w:lvl>
   </w:abstractNum>
-  <w:abstractNum w:abstractNumId="16" w15:restartNumberingAfterBreak="0">
+  <w:abstractNum w:abstractNumId="17" w15:restartNumberingAfterBreak="0">
     <w:nsid w:val="436B1C6B"/>
     <w:multiLevelType w:val="hybridMultilevel"/>
     <w:tmpl w:val="C97C314A"/>
@@ -6876,7 +6931,7 @@
       </w:rPr>
     </w:lvl>
   </w:abstractNum>
-  <w:abstractNum w:abstractNumId="17" w15:restartNumberingAfterBreak="0">
+  <w:abstractNum w:abstractNumId="18" w15:restartNumberingAfterBreak="0">
     <w:nsid w:val="45700B37"/>
     <w:multiLevelType w:val="multilevel"/>
     <w:tmpl w:val="BE404006"/>
@@ -6989,7 +7044,7 @@
       </w:rPr>
     </w:lvl>
   </w:abstractNum>
-  <w:abstractNum w:abstractNumId="18" w15:restartNumberingAfterBreak="0">
+  <w:abstractNum w:abstractNumId="19" w15:restartNumberingAfterBreak="0">
     <w:nsid w:val="480C2D1F"/>
     <w:multiLevelType w:val="hybridMultilevel"/>
     <w:tmpl w:val="7AC2ECA4"/>
@@ -7075,7 +7130,7 @@
       </w:pPr>
     </w:lvl>
   </w:abstractNum>
-  <w:abstractNum w:abstractNumId="19" w15:restartNumberingAfterBreak="0">
+  <w:abstractNum w:abstractNumId="20" w15:restartNumberingAfterBreak="0">
     <w:nsid w:val="49904A72"/>
     <w:multiLevelType w:val="multilevel"/>
     <w:tmpl w:val="6876F784"/>
@@ -7185,7 +7240,7 @@
       </w:rPr>
     </w:lvl>
   </w:abstractNum>
-  <w:abstractNum w:abstractNumId="20" w15:restartNumberingAfterBreak="0">
+  <w:abstractNum w:abstractNumId="21" w15:restartNumberingAfterBreak="0">
     <w:nsid w:val="4C2D112C"/>
     <w:multiLevelType w:val="multilevel"/>
     <w:tmpl w:val="6876F784"/>
@@ -7295,7 +7350,7 @@
       </w:rPr>
     </w:lvl>
   </w:abstractNum>
-  <w:abstractNum w:abstractNumId="21" w15:restartNumberingAfterBreak="0">
+  <w:abstractNum w:abstractNumId="22" w15:restartNumberingAfterBreak="0">
     <w:nsid w:val="4F3C084C"/>
     <w:multiLevelType w:val="multilevel"/>
     <w:tmpl w:val="FA46FE46"/>
@@ -7408,7 +7463,7 @@
       </w:rPr>
     </w:lvl>
   </w:abstractNum>
-  <w:abstractNum w:abstractNumId="22" w15:restartNumberingAfterBreak="0">
+  <w:abstractNum w:abstractNumId="23" w15:restartNumberingAfterBreak="0">
     <w:nsid w:val="501D1FF3"/>
     <w:multiLevelType w:val="multilevel"/>
     <w:tmpl w:val="6876F784"/>
@@ -7518,7 +7573,7 @@
       </w:rPr>
     </w:lvl>
   </w:abstractNum>
-  <w:abstractNum w:abstractNumId="23" w15:restartNumberingAfterBreak="0">
+  <w:abstractNum w:abstractNumId="24" w15:restartNumberingAfterBreak="0">
     <w:nsid w:val="516E33AD"/>
     <w:multiLevelType w:val="multilevel"/>
     <w:tmpl w:val="6876F784"/>
@@ -7628,7 +7683,7 @@
       </w:rPr>
     </w:lvl>
   </w:abstractNum>
-  <w:abstractNum w:abstractNumId="24" w15:restartNumberingAfterBreak="0">
+  <w:abstractNum w:abstractNumId="25" w15:restartNumberingAfterBreak="0">
     <w:nsid w:val="52D17352"/>
     <w:multiLevelType w:val="hybridMultilevel"/>
     <w:tmpl w:val="E7FE798C"/>
@@ -7741,7 +7796,7 @@
       </w:rPr>
     </w:lvl>
   </w:abstractNum>
-  <w:abstractNum w:abstractNumId="25" w15:restartNumberingAfterBreak="0">
+  <w:abstractNum w:abstractNumId="26" w15:restartNumberingAfterBreak="0">
     <w:nsid w:val="56D31F3A"/>
     <w:multiLevelType w:val="multilevel"/>
     <w:tmpl w:val="7D1AC662"/>
@@ -7854,7 +7909,7 @@
       </w:rPr>
     </w:lvl>
   </w:abstractNum>
-  <w:abstractNum w:abstractNumId="26" w15:restartNumberingAfterBreak="0">
+  <w:abstractNum w:abstractNumId="27" w15:restartNumberingAfterBreak="0">
     <w:nsid w:val="5F045CC2"/>
     <w:multiLevelType w:val="multilevel"/>
     <w:tmpl w:val="AAD654B6"/>
@@ -7967,7 +8022,7 @@
       </w:rPr>
     </w:lvl>
   </w:abstractNum>
-  <w:abstractNum w:abstractNumId="27" w15:restartNumberingAfterBreak="0">
+  <w:abstractNum w:abstractNumId="28" w15:restartNumberingAfterBreak="0">
     <w:nsid w:val="610D74DF"/>
     <w:multiLevelType w:val="hybridMultilevel"/>
     <w:tmpl w:val="DD4C5758"/>
@@ -8080,7 +8135,93 @@
       </w:rPr>
     </w:lvl>
   </w:abstractNum>
-  <w:abstractNum w:abstractNumId="28" w15:restartNumberingAfterBreak="0">
+  <w:abstractNum w:abstractNumId="29" w15:restartNumberingAfterBreak="0">
+    <w:nsid w:val="638124D6"/>
+    <w:multiLevelType w:val="hybridMultilevel"/>
+    <w:tmpl w:val="D4265784"/>
+    <w:lvl w:ilvl="0" w:tplc="0409000F">
+      <w:start w:val="1"/>
+      <w:numFmt w:val="decimal"/>
+      <w:lvlText w:val="%1."/>
+      <w:lvlJc w:val="left"/>
+      <w:pPr>
+        <w:ind w:left="360" w:hanging="360"/>
+      </w:pPr>
+    </w:lvl>
+    <w:lvl w:ilvl="1" w:tplc="04090019" w:tentative="1">
+      <w:start w:val="1"/>
+      <w:numFmt w:val="lowerLetter"/>
+      <w:lvlText w:val="%2."/>
+      <w:lvlJc w:val="left"/>
+      <w:pPr>
+        <w:ind w:left="1080" w:hanging="360"/>
+      </w:pPr>
+    </w:lvl>
+    <w:lvl w:ilvl="2" w:tplc="0409001B" w:tentative="1">
+      <w:start w:val="1"/>
+      <w:numFmt w:val="lowerRoman"/>
+      <w:lvlText w:val="%3."/>
+      <w:lvlJc w:val="right"/>
+      <w:pPr>
+        <w:ind w:left="1800" w:hanging="180"/>
+      </w:pPr>
+    </w:lvl>
+    <w:lvl w:ilvl="3" w:tplc="0409000F" w:tentative="1">
+      <w:start w:val="1"/>
+      <w:numFmt w:val="decimal"/>
+      <w:lvlText w:val="%4."/>
+      <w:lvlJc w:val="left"/>
+      <w:pPr>
+        <w:ind w:left="2520" w:hanging="360"/>
+      </w:pPr>
+    </w:lvl>
+    <w:lvl w:ilvl="4" w:tplc="04090019" w:tentative="1">
+      <w:start w:val="1"/>
+      <w:numFmt w:val="lowerLetter"/>
+      <w:lvlText w:val="%5."/>
+      <w:lvlJc w:val="left"/>
+      <w:pPr>
+        <w:ind w:left="3240" w:hanging="360"/>
+      </w:pPr>
+    </w:lvl>
+    <w:lvl w:ilvl="5" w:tplc="0409001B" w:tentative="1">
+      <w:start w:val="1"/>
+      <w:numFmt w:val="lowerRoman"/>
+      <w:lvlText w:val="%6."/>
+      <w:lvlJc w:val="right"/>
+      <w:pPr>
+        <w:ind w:left="3960" w:hanging="180"/>
+      </w:pPr>
+    </w:lvl>
+    <w:lvl w:ilvl="6" w:tplc="0409000F" w:tentative="1">
+      <w:start w:val="1"/>
+      <w:numFmt w:val="decimal"/>
+      <w:lvlText w:val="%7."/>
+      <w:lvlJc w:val="left"/>
+      <w:pPr>
+        <w:ind w:left="4680" w:hanging="360"/>
+      </w:pPr>
+    </w:lvl>
+    <w:lvl w:ilvl="7" w:tplc="04090019" w:tentative="1">
+      <w:start w:val="1"/>
+      <w:numFmt w:val="lowerLetter"/>
+      <w:lvlText w:val="%8."/>
+      <w:lvlJc w:val="left"/>
+      <w:pPr>
+        <w:ind w:left="5400" w:hanging="360"/>
+      </w:pPr>
+    </w:lvl>
+    <w:lvl w:ilvl="8" w:tplc="0409001B" w:tentative="1">
+      <w:start w:val="1"/>
+      <w:numFmt w:val="lowerRoman"/>
+      <w:lvlText w:val="%9."/>
+      <w:lvlJc w:val="right"/>
+      <w:pPr>
+        <w:ind w:left="6120" w:hanging="180"/>
+      </w:pPr>
+    </w:lvl>
+  </w:abstractNum>
+  <w:abstractNum w:abstractNumId="30" w15:restartNumberingAfterBreak="0">
     <w:nsid w:val="704B4C4E"/>
     <w:multiLevelType w:val="hybridMultilevel"/>
     <w:tmpl w:val="35C05732"/>
@@ -8193,7 +8334,7 @@
       </w:rPr>
     </w:lvl>
   </w:abstractNum>
-  <w:abstractNum w:abstractNumId="29" w15:restartNumberingAfterBreak="0">
+  <w:abstractNum w:abstractNumId="31" w15:restartNumberingAfterBreak="0">
     <w:nsid w:val="771814BD"/>
     <w:multiLevelType w:val="hybridMultilevel"/>
     <w:tmpl w:val="7DBE4F74"/>
@@ -8306,7 +8447,7 @@
       </w:rPr>
     </w:lvl>
   </w:abstractNum>
-  <w:abstractNum w:abstractNumId="30" w15:restartNumberingAfterBreak="0">
+  <w:abstractNum w:abstractNumId="32" w15:restartNumberingAfterBreak="0">
     <w:nsid w:val="7AD20C4D"/>
     <w:multiLevelType w:val="hybridMultilevel"/>
     <w:tmpl w:val="4A58AA94"/>
@@ -8419,7 +8560,7 @@
       </w:rPr>
     </w:lvl>
   </w:abstractNum>
-  <w:abstractNum w:abstractNumId="31" w15:restartNumberingAfterBreak="0">
+  <w:abstractNum w:abstractNumId="33" w15:restartNumberingAfterBreak="0">
     <w:nsid w:val="7B471498"/>
     <w:multiLevelType w:val="hybridMultilevel"/>
     <w:tmpl w:val="78E431D8"/>
@@ -8505,7 +8646,7 @@
       </w:pPr>
     </w:lvl>
   </w:abstractNum>
-  <w:abstractNum w:abstractNumId="32" w15:restartNumberingAfterBreak="0">
+  <w:abstractNum w:abstractNumId="34" w15:restartNumberingAfterBreak="0">
     <w:nsid w:val="7B9F665D"/>
     <w:multiLevelType w:val="hybridMultilevel"/>
     <w:tmpl w:val="8422A9CA"/>
@@ -8591,110 +8732,116 @@
       </w:pPr>
     </w:lvl>
   </w:abstractNum>
-  <w:num w:numId="1" w16cid:durableId="2099057263">
+  <w:num w:numId="1">
     <w:abstractNumId w:val="0"/>
   </w:num>
-  <w:num w:numId="2" w16cid:durableId="945233902">
+  <w:num w:numId="2">
+    <w:abstractNumId w:val="26"/>
+  </w:num>
+  <w:num w:numId="3">
+    <w:abstractNumId w:val="14"/>
+  </w:num>
+  <w:num w:numId="4">
+    <w:abstractNumId w:val="22"/>
+  </w:num>
+  <w:num w:numId="5">
+    <w:abstractNumId w:val="18"/>
+  </w:num>
+  <w:num w:numId="6">
+    <w:abstractNumId w:val="23"/>
+  </w:num>
+  <w:num w:numId="7">
+    <w:abstractNumId w:val="27"/>
+  </w:num>
+  <w:num w:numId="8">
+    <w:abstractNumId w:val="32"/>
+  </w:num>
+  <w:num w:numId="9">
+    <w:abstractNumId w:val="30"/>
+  </w:num>
+  <w:num w:numId="10">
     <w:abstractNumId w:val="25"/>
   </w:num>
-  <w:num w:numId="3" w16cid:durableId="600531342">
+  <w:num w:numId="11">
+    <w:abstractNumId w:val="2"/>
+  </w:num>
+  <w:num w:numId="12">
+    <w:abstractNumId w:val="9"/>
+  </w:num>
+  <w:num w:numId="13">
+    <w:abstractNumId w:val="6"/>
+  </w:num>
+  <w:num w:numId="14">
+    <w:abstractNumId w:val="7"/>
+  </w:num>
+  <w:num w:numId="15">
+    <w:abstractNumId w:val="11"/>
+  </w:num>
+  <w:num w:numId="16">
+    <w:abstractNumId w:val="15"/>
+  </w:num>
+  <w:num w:numId="17">
+    <w:abstractNumId w:val="17"/>
+  </w:num>
+  <w:num w:numId="18">
+    <w:abstractNumId w:val="12"/>
+  </w:num>
+  <w:num w:numId="19">
+    <w:abstractNumId w:val="16"/>
+  </w:num>
+  <w:num w:numId="20">
+    <w:abstractNumId w:val="5"/>
+  </w:num>
+  <w:num w:numId="21">
+    <w:abstractNumId w:val="28"/>
+  </w:num>
+  <w:num w:numId="22">
+    <w:abstractNumId w:val="1"/>
+  </w:num>
+  <w:num w:numId="23">
+    <w:abstractNumId w:val="34"/>
+  </w:num>
+  <w:num w:numId="24">
     <w:abstractNumId w:val="13"/>
   </w:num>
-  <w:num w:numId="4" w16cid:durableId="219175206">
+  <w:num w:numId="25">
+    <w:abstractNumId w:val="19"/>
+  </w:num>
+  <w:num w:numId="26">
+    <w:abstractNumId w:val="3"/>
+  </w:num>
+  <w:num w:numId="27">
+    <w:abstractNumId w:val="31"/>
+  </w:num>
+  <w:num w:numId="28">
+    <w:abstractNumId w:val="33"/>
+  </w:num>
+  <w:num w:numId="29">
+    <w:abstractNumId w:val="8"/>
+  </w:num>
+  <w:num w:numId="30">
+    <w:abstractNumId w:val="10"/>
+  </w:num>
+  <w:num w:numId="31">
+    <w:abstractNumId w:val="20"/>
+  </w:num>
+  <w:num w:numId="32">
     <w:abstractNumId w:val="21"/>
   </w:num>
-  <w:num w:numId="5" w16cid:durableId="1758137442">
-    <w:abstractNumId w:val="17"/>
-  </w:num>
-  <w:num w:numId="6" w16cid:durableId="504327332">
-    <w:abstractNumId w:val="22"/>
-  </w:num>
-  <w:num w:numId="7" w16cid:durableId="1329601405">
-    <w:abstractNumId w:val="26"/>
-  </w:num>
-  <w:num w:numId="8" w16cid:durableId="2103066467">
-    <w:abstractNumId w:val="30"/>
-  </w:num>
-  <w:num w:numId="9" w16cid:durableId="1261839467">
-    <w:abstractNumId w:val="28"/>
-  </w:num>
-  <w:num w:numId="10" w16cid:durableId="2065175507">
+  <w:num w:numId="33">
     <w:abstractNumId w:val="24"/>
   </w:num>
-  <w:num w:numId="11" w16cid:durableId="406344139">
-    <w:abstractNumId w:val="2"/>
-  </w:num>
-  <w:num w:numId="12" w16cid:durableId="1578442869">
-    <w:abstractNumId w:val="8"/>
-  </w:num>
-  <w:num w:numId="13" w16cid:durableId="1804155087">
-    <w:abstractNumId w:val="5"/>
-  </w:num>
-  <w:num w:numId="14" w16cid:durableId="1411581764">
-    <w:abstractNumId w:val="6"/>
-  </w:num>
-  <w:num w:numId="15" w16cid:durableId="677587323">
-    <w:abstractNumId w:val="10"/>
-  </w:num>
-  <w:num w:numId="16" w16cid:durableId="109738600">
-    <w:abstractNumId w:val="14"/>
-  </w:num>
-  <w:num w:numId="17" w16cid:durableId="1165896304">
-    <w:abstractNumId w:val="16"/>
-  </w:num>
-  <w:num w:numId="18" w16cid:durableId="1146774576">
-    <w:abstractNumId w:val="11"/>
-  </w:num>
-  <w:num w:numId="19" w16cid:durableId="165093121">
-    <w:abstractNumId w:val="15"/>
-  </w:num>
-  <w:num w:numId="20" w16cid:durableId="1169442698">
+  <w:num w:numId="34">
     <w:abstractNumId w:val="4"/>
   </w:num>
-  <w:num w:numId="21" w16cid:durableId="483396940">
-    <w:abstractNumId w:val="27"/>
-  </w:num>
-  <w:num w:numId="22" w16cid:durableId="575743146">
-    <w:abstractNumId w:val="1"/>
-  </w:num>
-  <w:num w:numId="23" w16cid:durableId="1210148326">
-    <w:abstractNumId w:val="32"/>
-  </w:num>
-  <w:num w:numId="24" w16cid:durableId="1898782842">
-    <w:abstractNumId w:val="12"/>
-  </w:num>
-  <w:num w:numId="25" w16cid:durableId="1300308700">
-    <w:abstractNumId w:val="18"/>
-  </w:num>
-  <w:num w:numId="26" w16cid:durableId="324355584">
-    <w:abstractNumId w:val="3"/>
-  </w:num>
-  <w:num w:numId="27" w16cid:durableId="1048450602">
+  <w:num w:numId="35">
     <w:abstractNumId w:val="29"/>
-  </w:num>
-  <w:num w:numId="28" w16cid:durableId="1285188811">
-    <w:abstractNumId w:val="31"/>
-  </w:num>
-  <w:num w:numId="29" w16cid:durableId="2129007050">
-    <w:abstractNumId w:val="7"/>
-  </w:num>
-  <w:num w:numId="30" w16cid:durableId="900557975">
-    <w:abstractNumId w:val="9"/>
-  </w:num>
-  <w:num w:numId="31" w16cid:durableId="862941443">
-    <w:abstractNumId w:val="19"/>
-  </w:num>
-  <w:num w:numId="32" w16cid:durableId="242300689">
-    <w:abstractNumId w:val="20"/>
-  </w:num>
-  <w:num w:numId="33" w16cid:durableId="1371034871">
-    <w:abstractNumId w:val="23"/>
   </w:num>
 </w:numbering>
 </file>
 
 <file path=word/styles.xml><?xml version="1.0" encoding="utf-8"?>
-<w:styles xmlns:mc="http://schemas.openxmlformats.org/markup-compatibility/2006" xmlns:r="http://schemas.openxmlformats.org/officeDocument/2006/relationships" xmlns:w="http://schemas.openxmlformats.org/wordprocessingml/2006/main" xmlns:w14="http://schemas.microsoft.com/office/word/2010/wordml" xmlns:w15="http://schemas.microsoft.com/office/word/2012/wordml" xmlns:w16cex="http://schemas.microsoft.com/office/word/2018/wordml/cex" xmlns:w16cid="http://schemas.microsoft.com/office/word/2016/wordml/cid" xmlns:w16="http://schemas.microsoft.com/office/word/2018/wordml" xmlns:w16sdtdh="http://schemas.microsoft.com/office/word/2020/wordml/sdtdatahash" xmlns:w16se="http://schemas.microsoft.com/office/word/2015/wordml/symex" mc:Ignorable="w14 w15 w16se w16cid w16 w16cex w16sdtdh">
+<w:styles xmlns:mc="http://schemas.openxmlformats.org/markup-compatibility/2006" xmlns:r="http://schemas.openxmlformats.org/officeDocument/2006/relationships" xmlns:w="http://schemas.openxmlformats.org/wordprocessingml/2006/main" xmlns:w14="http://schemas.microsoft.com/office/word/2010/wordml" xmlns:w15="http://schemas.microsoft.com/office/word/2012/wordml" xmlns:w16cid="http://schemas.microsoft.com/office/word/2016/wordml/cid" xmlns:w16se="http://schemas.microsoft.com/office/word/2015/wordml/symex" mc:Ignorable="w14 w15 w16se w16cid">
   <w:docDefaults>
     <w:rPrDefault>
       <w:rPr>
@@ -8710,7 +8857,7 @@
       </w:pPr>
     </w:pPrDefault>
   </w:docDefaults>
-  <w:latentStyles w:defLockedState="0" w:defUIPriority="99" w:defSemiHidden="0" w:defUnhideWhenUsed="0" w:defQFormat="0" w:count="376">
+  <w:latentStyles w:defLockedState="0" w:defUIPriority="99" w:defSemiHidden="0" w:defUnhideWhenUsed="0" w:defQFormat="0" w:count="375">
     <w:lsdException w:name="Normal" w:uiPriority="0" w:qFormat="1"/>
     <w:lsdException w:name="heading 1" w:uiPriority="9" w:qFormat="1"/>
     <w:lsdException w:name="heading 2" w:semiHidden="1" w:uiPriority="9" w:unhideWhenUsed="1" w:qFormat="1"/>
@@ -9086,7 +9233,6 @@
     <w:lsdException w:name="Smart Hyperlink" w:semiHidden="1" w:unhideWhenUsed="1"/>
     <w:lsdException w:name="Hashtag" w:semiHidden="1" w:unhideWhenUsed="1"/>
     <w:lsdException w:name="Unresolved Mention" w:semiHidden="1" w:unhideWhenUsed="1"/>
-    <w:lsdException w:name="Smart Link" w:semiHidden="1" w:unhideWhenUsed="1"/>
   </w:latentStyles>
   <w:style w:type="paragraph" w:default="1" w:styleId="Normal">
     <w:name w:val="Normal"/>
@@ -9862,12 +10008,6 @@
 </file>
 
 <file path=customXml/item1.xml><?xml version="1.0" encoding="utf-8"?>
-<p:properties xmlns:p="http://schemas.microsoft.com/office/2006/metadata/properties" xmlns:xsi="http://www.w3.org/2001/XMLSchema-instance" xmlns:pc="http://schemas.microsoft.com/office/infopath/2007/PartnerControls">
-  <documentManagement/>
-</p:properties>
-</file>
-
-<file path=customXml/item2.xml><?xml version="1.0" encoding="utf-8"?>
 <ct:contentTypeSchema xmlns:ct="http://schemas.microsoft.com/office/2006/metadata/contentType" xmlns:ma="http://schemas.microsoft.com/office/2006/metadata/properties/metaAttributes" ct:_="" ma:_="" ma:contentTypeName="Document" ma:contentTypeID="0x010100ABA223F759147049B9D8A25DED07DD24" ma:contentTypeVersion="14" ma:contentTypeDescription="Create a new document." ma:contentTypeScope="" ma:versionID="754cccfe17833f4d06e0267dc9c12ab7">
   <xsd:schema xmlns:xsd="http://www.w3.org/2001/XMLSchema" xmlns:xs="http://www.w3.org/2001/XMLSchema" xmlns:p="http://schemas.microsoft.com/office/2006/metadata/properties" xmlns:ns3="cc9255bc-4d99-4f42-bba5-857cbcc6e725" xmlns:ns4="fc2bff61-6a31-4c51-9f32-b9bba46405e5" targetNamespace="http://schemas.microsoft.com/office/2006/metadata/properties" ma:root="true" ma:fieldsID="e32414dc8724dfdc561355c14801bc84" ns3:_="" ns4:_="">
     <xsd:import namespace="cc9255bc-4d99-4f42-bba5-857cbcc6e725"/>
@@ -10096,11 +10236,7 @@
 </ct:contentTypeSchema>
 </file>
 
-<file path=customXml/item3.xml><?xml version="1.0" encoding="utf-8"?>
-<b:Sources xmlns:b="http://schemas.openxmlformats.org/officeDocument/2006/bibliography" xmlns="http://schemas.openxmlformats.org/officeDocument/2006/bibliography" SelectedStyle="\APASixthEditionOfficeOnline.xsl" StyleName="APA" Version="6"/>
-</file>
-
-<file path=customXml/item4.xml><?xml version="1.0" encoding="utf-8"?>
+<file path=customXml/item2.xml><?xml version="1.0" encoding="utf-8"?>
 <?mso-contentType ?>
 <FormTemplates xmlns="http://schemas.microsoft.com/sharepoint/v3/contenttype/forms">
   <Display>DocumentLibraryForm</Display>
@@ -10109,16 +10245,17 @@
 </FormTemplates>
 </file>
 
-<file path=customXml/itemProps1.xml><?xml version="1.0" encoding="utf-8"?>
-<ds:datastoreItem xmlns:ds="http://schemas.openxmlformats.org/officeDocument/2006/customXml" ds:itemID="{1A5F5AF1-B05B-4704-B970-F66948F444EC}">
-  <ds:schemaRefs>
-    <ds:schemaRef ds:uri="http://schemas.microsoft.com/office/2006/metadata/properties"/>
-    <ds:schemaRef ds:uri="http://schemas.microsoft.com/office/infopath/2007/PartnerControls"/>
-  </ds:schemaRefs>
-</ds:datastoreItem>
+<file path=customXml/item3.xml><?xml version="1.0" encoding="utf-8"?>
+<p:properties xmlns:p="http://schemas.microsoft.com/office/2006/metadata/properties" xmlns:xsi="http://www.w3.org/2001/XMLSchema-instance" xmlns:pc="http://schemas.microsoft.com/office/infopath/2007/PartnerControls">
+  <documentManagement/>
+</p:properties>
 </file>
 
-<file path=customXml/itemProps2.xml><?xml version="1.0" encoding="utf-8"?>
+<file path=customXml/item4.xml><?xml version="1.0" encoding="utf-8"?>
+<b:Sources xmlns:b="http://schemas.openxmlformats.org/officeDocument/2006/bibliography" xmlns="http://schemas.openxmlformats.org/officeDocument/2006/bibliography" SelectedStyle="\APASixthEditionOfficeOnline.xsl" StyleName="APA" Version="6"/>
+</file>
+
+<file path=customXml/itemProps1.xml><?xml version="1.0" encoding="utf-8"?>
 <ds:datastoreItem xmlns:ds="http://schemas.openxmlformats.org/officeDocument/2006/customXml" ds:itemID="{DDA83A75-2CCD-4D1B-9315-5B4B38A21415}">
   <ds:schemaRefs>
     <ds:schemaRef ds:uri="http://schemas.microsoft.com/office/2006/metadata/contentType"/>
@@ -10137,18 +10274,27 @@
 </ds:datastoreItem>
 </file>
 
+<file path=customXml/itemProps2.xml><?xml version="1.0" encoding="utf-8"?>
+<ds:datastoreItem xmlns:ds="http://schemas.openxmlformats.org/officeDocument/2006/customXml" ds:itemID="{7BFD71E4-33D5-445D-9CFC-21F1C7989C0E}">
+  <ds:schemaRefs>
+    <ds:schemaRef ds:uri="http://schemas.microsoft.com/sharepoint/v3/contenttype/forms"/>
+  </ds:schemaRefs>
+</ds:datastoreItem>
+</file>
+
 <file path=customXml/itemProps3.xml><?xml version="1.0" encoding="utf-8"?>
-<ds:datastoreItem xmlns:ds="http://schemas.openxmlformats.org/officeDocument/2006/customXml" ds:itemID="{77B132A1-5946-4891-8EFA-94275648DBB4}">
+<ds:datastoreItem xmlns:ds="http://schemas.openxmlformats.org/officeDocument/2006/customXml" ds:itemID="{1A5F5AF1-B05B-4704-B970-F66948F444EC}">
   <ds:schemaRefs>
-    <ds:schemaRef ds:uri="http://schemas.openxmlformats.org/officeDocument/2006/bibliography"/>
+    <ds:schemaRef ds:uri="http://schemas.microsoft.com/office/2006/metadata/properties"/>
+    <ds:schemaRef ds:uri="http://schemas.microsoft.com/office/infopath/2007/PartnerControls"/>
   </ds:schemaRefs>
 </ds:datastoreItem>
 </file>
 
 <file path=customXml/itemProps4.xml><?xml version="1.0" encoding="utf-8"?>
-<ds:datastoreItem xmlns:ds="http://schemas.openxmlformats.org/officeDocument/2006/customXml" ds:itemID="{7BFD71E4-33D5-445D-9CFC-21F1C7989C0E}">
+<ds:datastoreItem xmlns:ds="http://schemas.openxmlformats.org/officeDocument/2006/customXml" ds:itemID="{59C521C0-E4D1-4E19-B145-4AFAEB1DED5A}">
   <ds:schemaRefs>
-    <ds:schemaRef ds:uri="http://schemas.microsoft.com/sharepoint/v3/contenttype/forms"/>
+    <ds:schemaRef ds:uri="http://schemas.openxmlformats.org/officeDocument/2006/bibliography"/>
   </ds:schemaRefs>
 </ds:datastoreItem>
 </file>
</xml_diff>